<commit_message>
Script mini update and test intro sequence
</commit_message>
<xml_diff>
--- a/Script.docx
+++ b/Script.docx
@@ -116,7 +116,15 @@
               <w:jc w:val="center"/>
             </w:pPr>
             <w:r>
-              <w:t>Picture of Ampere pondering on the Orsted Experiments</w:t>
+              <w:t xml:space="preserve">Picture of Ampere pondering on the </w:t>
+            </w:r>
+            <w:proofErr w:type="spellStart"/>
+            <w:r>
+              <w:t>Orsted</w:t>
+            </w:r>
+            <w:proofErr w:type="spellEnd"/>
+            <w:r>
+              <w:t xml:space="preserve"> Experiments</w:t>
             </w:r>
           </w:p>
         </w:tc>
@@ -239,63 +247,66 @@
               <w:rPr>
                 <w:i/>
                 <w:iCs/>
-              </w:rPr>
-            </w:pPr>
-            <w:r>
-              <w:rPr>
-                <w:i/>
-                <w:iCs/>
-              </w:rPr>
-              <w:t xml:space="preserve">‘Using current-carrying wires and magnets to recreate the effect, he </w:t>
-            </w:r>
-            <w:r>
-              <w:rPr>
-                <w:i/>
-                <w:iCs/>
-              </w:rPr>
-              <w:t>explored</w:t>
-            </w:r>
-            <w:r>
-              <w:rPr>
-                <w:i/>
-                <w:iCs/>
-              </w:rPr>
-              <w:t xml:space="preserve"> the phenomenon;</w:t>
-            </w:r>
-            <w:r>
-              <w:rPr>
-                <w:i/>
-                <w:iCs/>
-              </w:rPr>
-              <w:t xml:space="preserve"> recognising it’s potential, and</w:t>
-            </w:r>
-            <w:r>
-              <w:rPr>
-                <w:i/>
-                <w:iCs/>
-              </w:rPr>
-              <w:t xml:space="preserve"> </w:t>
-            </w:r>
-            <w:r>
-              <w:rPr>
-                <w:i/>
-                <w:iCs/>
-              </w:rPr>
-              <w:t>want</w:t>
-            </w:r>
-            <w:r>
-              <w:rPr>
-                <w:i/>
-                <w:iCs/>
-              </w:rPr>
-              <w:t xml:space="preserve">ing </w:t>
-            </w:r>
-            <w:r>
-              <w:rPr>
-                <w:i/>
-                <w:iCs/>
-              </w:rPr>
-              <w:t>to understand it</w:t>
+                <w:strike/>
+              </w:rPr>
+            </w:pPr>
+            <w:r>
+              <w:rPr>
+                <w:i/>
+                <w:iCs/>
+                <w:strike/>
+              </w:rPr>
+              <w:t>‘Using current-carrying wires and magnets to recreate the effect, he explored the phenomenon; recognising it’s potential, and wanting to understand it.’</w:t>
+            </w:r>
+          </w:p>
+          <w:p>
+            <w:pPr>
+              <w:rPr>
+                <w:i/>
+                <w:iCs/>
+              </w:rPr>
+            </w:pPr>
+            <w:r>
+              <w:rPr>
+                <w:i/>
+                <w:iCs/>
+              </w:rPr>
+              <w:t>‘</w:t>
+            </w:r>
+            <w:r>
+              <w:rPr>
+                <w:i/>
+                <w:iCs/>
+              </w:rPr>
+              <w:t>Puzzled by the effect</w:t>
+            </w:r>
+            <w:r>
+              <w:rPr>
+                <w:i/>
+                <w:iCs/>
+              </w:rPr>
+              <w:t xml:space="preserve">, </w:t>
+            </w:r>
+            <w:r>
+              <w:rPr>
+                <w:i/>
+                <w:iCs/>
+              </w:rPr>
+              <w:t xml:space="preserve">he decided to delve deeper into the </w:t>
+            </w:r>
+            <w:r>
+              <w:rPr>
+                <w:i/>
+                <w:iCs/>
+              </w:rPr>
+              <w:t>phenomenon;</w:t>
+            </w:r>
+            <w:r>
+              <w:rPr>
+                <w:i/>
+                <w:iCs/>
+              </w:rPr>
+              <w:t xml:space="preserve"> wanting to understand it and pin down the source for this mysterious source of magnetism</w:t>
             </w:r>
             <w:r>
               <w:rPr>
@@ -304,6 +315,15 @@
               </w:rPr>
               <w:t>.’</w:t>
             </w:r>
+          </w:p>
+          <w:p>
+            <w:pPr>
+              <w:rPr>
+                <w:i/>
+                <w:iCs/>
+                <w:strike/>
+              </w:rPr>
+            </w:pPr>
           </w:p>
           <w:p>
             <w:pPr>
@@ -362,21 +382,7 @@
                 <w:b/>
                 <w:bCs/>
               </w:rPr>
-              <w:t>Fade in of Ampere</w:t>
-            </w:r>
-            <w:r>
-              <w:rPr>
-                <w:b/>
-                <w:bCs/>
-              </w:rPr>
-              <w:t>-Maxwell</w:t>
-            </w:r>
-            <w:r>
-              <w:rPr>
-                <w:b/>
-                <w:bCs/>
-              </w:rPr>
-              <w:t xml:space="preserve"> integral equation</w:t>
+              <w:t>Fade in of Ampere-Maxwell integral equation</w:t>
             </w:r>
           </w:p>
         </w:tc>
@@ -404,42 +410,7 @@
                 <w:i/>
                 <w:iCs/>
               </w:rPr>
-              <w:t>Years later came in James Clerk Maxwell who</w:t>
-            </w:r>
-            <w:r>
-              <w:rPr>
-                <w:i/>
-                <w:iCs/>
-              </w:rPr>
-              <w:t xml:space="preserve"> summarised </w:t>
-            </w:r>
-            <w:r>
-              <w:rPr>
-                <w:i/>
-                <w:iCs/>
-              </w:rPr>
-              <w:t xml:space="preserve">all of Ampere’s work and extended its application </w:t>
-            </w:r>
-            <w:r>
-              <w:rPr>
-                <w:i/>
-                <w:iCs/>
-              </w:rPr>
-              <w:t xml:space="preserve">in one </w:t>
-            </w:r>
-            <w:r>
-              <w:rPr>
-                <w:i/>
-                <w:iCs/>
-              </w:rPr>
-              <w:t>fell swoop</w:t>
-            </w:r>
-            <w:r>
-              <w:rPr>
-                <w:i/>
-                <w:iCs/>
-              </w:rPr>
-              <w:t>.’</w:t>
+              <w:t>Years later came in James Clerk Maxwell who summarised all of Ampere’s work and extended its application in one fell swoop.’</w:t>
             </w:r>
             <w:r>
               <w:rPr>
@@ -540,16 +511,7 @@
                     <w:rPr>
                       <w:rFonts w:ascii="Cambria Math" w:hAnsi="Cambria Math"/>
                     </w:rPr>
-                    <m:t>b.dl</m:t>
-                  </m:r>
-                  <m:r>
-                    <m:rPr>
-                      <m:sty m:val="bi"/>
-                    </m:rPr>
-                    <w:rPr>
-                      <w:rFonts w:ascii="Cambria Math" w:hAnsi="Cambria Math"/>
-                    </w:rPr>
-                    <m:t xml:space="preserve"> = </m:t>
+                    <m:t xml:space="preserve">b.dl = </m:t>
                   </m:r>
                 </m:e>
               </m:nary>
@@ -885,6 +847,7 @@
               <w:jc w:val="center"/>
             </w:pPr>
             <w:r>
+              <w:lastRenderedPageBreak/>
               <w:t>6.</w:t>
             </w:r>
           </w:p>
@@ -1008,7 +971,6 @@
               <w:jc w:val="center"/>
             </w:pPr>
             <w:r>
-              <w:lastRenderedPageBreak/>
               <w:t>7.</w:t>
             </w:r>
           </w:p>
@@ -1214,14 +1176,30 @@
                 <w:i/>
                 <w:iCs/>
               </w:rPr>
-              <w:t xml:space="preserve"> points</w:t>
-            </w:r>
-            <w:r>
-              <w:rPr>
-                <w:i/>
-                <w:iCs/>
-              </w:rPr>
-              <w:t>, and allowed</w:t>
+              <w:t xml:space="preserve"> </w:t>
+            </w:r>
+            <w:proofErr w:type="gramStart"/>
+            <w:r>
+              <w:rPr>
+                <w:i/>
+                <w:iCs/>
+              </w:rPr>
+              <w:t>points</w:t>
+            </w:r>
+            <w:r>
+              <w:rPr>
+                <w:i/>
+                <w:iCs/>
+              </w:rPr>
+              <w:t>, and</w:t>
+            </w:r>
+            <w:proofErr w:type="gramEnd"/>
+            <w:r>
+              <w:rPr>
+                <w:i/>
+                <w:iCs/>
+              </w:rPr>
+              <w:t xml:space="preserve"> allowed</w:t>
             </w:r>
             <w:r>
               <w:rPr>
@@ -1378,7 +1356,15 @@
               <w:jc w:val="center"/>
             </w:pPr>
             <w:r>
-              <w:t xml:space="preserve">`He generalized ampere’s equations of magnetic flux in cases where there wasn’t a enclosed current </w:t>
+              <w:t xml:space="preserve">`He generalized ampere’s equations of magnetic flux in cases where there wasn’t </w:t>
+            </w:r>
+            <w:proofErr w:type="gramStart"/>
+            <w:r>
+              <w:t>a</w:t>
+            </w:r>
+            <w:proofErr w:type="gramEnd"/>
+            <w:r>
+              <w:t xml:space="preserve"> enclosed current </w:t>
             </w:r>
             <w:r>
               <w:t>using electric flux as an additional term</w:t>
@@ -1677,7 +1663,31 @@
                 <w:color w:val="000000"/>
                 <w:shd w:val="clear" w:color="auto" w:fill="FFFFFF"/>
               </w:rPr>
-              <w:t>[Move images of Gauss and George Stokes to top portion of screen; fade-in simple diagrams of two identical field loops with synced arrows moving around the circumferences. One labelled B.dl and the other Curl(B) (fill in area of the Curl(B) circle for consistency of maths), highlighting they are describing the same physical thing]</w:t>
+              <w:t>[Move images of Gauss and George Stokes to top portion of screen; fade-in simple diagrams of two identical field loops with synced arrows moving around the circumferences. One labelled </w:t>
+            </w:r>
+            <w:proofErr w:type="spellStart"/>
+            <w:r>
+              <w:rPr>
+                <w:rStyle w:val="normaltextrun"/>
+                <w:rFonts w:ascii="Calibri" w:hAnsi="Calibri" w:cs="Calibri"/>
+                <w:b/>
+                <w:bCs/>
+                <w:color w:val="000000"/>
+                <w:shd w:val="clear" w:color="auto" w:fill="FFFFFF"/>
+              </w:rPr>
+              <w:t>B.dl</w:t>
+            </w:r>
+            <w:proofErr w:type="spellEnd"/>
+            <w:r>
+              <w:rPr>
+                <w:rStyle w:val="normaltextrun"/>
+                <w:rFonts w:ascii="Calibri" w:hAnsi="Calibri" w:cs="Calibri"/>
+                <w:b/>
+                <w:bCs/>
+                <w:color w:val="000000"/>
+                <w:shd w:val="clear" w:color="auto" w:fill="FFFFFF"/>
+              </w:rPr>
+              <w:t> and the other Curl(B) (fill in area of the Curl(B) circle for consistency of maths), highlighting they are describing the same physical thing]</w:t>
             </w:r>
             <w:r>
               <w:rPr>
@@ -1762,6 +1772,7 @@
               <w:jc w:val="center"/>
             </w:pPr>
             <w:r>
+              <w:lastRenderedPageBreak/>
               <w:t>12</w:t>
             </w:r>
           </w:p>
@@ -1860,7 +1871,31 @@
                 <w:color w:val="000000"/>
                 <w:shd w:val="clear" w:color="auto" w:fill="FFFFFF"/>
               </w:rPr>
-              <w:t>‘Both of these say that we don’t have to think of this all in terms of integration, but also as differentials...’</w:t>
+              <w:t>‘Both of these say that we don’t have to think of this </w:t>
+            </w:r>
+            <w:proofErr w:type="gramStart"/>
+            <w:r>
+              <w:rPr>
+                <w:rStyle w:val="normaltextrun"/>
+                <w:rFonts w:ascii="Calibri" w:hAnsi="Calibri" w:cs="Calibri"/>
+                <w:i/>
+                <w:iCs/>
+                <w:color w:val="000000"/>
+                <w:shd w:val="clear" w:color="auto" w:fill="FFFFFF"/>
+              </w:rPr>
+              <w:t>all in</w:t>
+            </w:r>
+            <w:proofErr w:type="gramEnd"/>
+            <w:r>
+              <w:rPr>
+                <w:rStyle w:val="normaltextrun"/>
+                <w:rFonts w:ascii="Calibri" w:hAnsi="Calibri" w:cs="Calibri"/>
+                <w:i/>
+                <w:iCs/>
+                <w:color w:val="000000"/>
+                <w:shd w:val="clear" w:color="auto" w:fill="FFFFFF"/>
+              </w:rPr>
+              <w:t> terms of integration, but also as differentials...’</w:t>
             </w:r>
             <w:r>
               <w:rPr>
@@ -1890,7 +1925,31 @@
                 <w:color w:val="000000"/>
                 <w:shd w:val="clear" w:color="auto" w:fill="FFFFFF"/>
               </w:rPr>
-              <w:t>‘...allowing us to take an alternative route into carrying out any calculations; which can be useful if we can’t ideally set things up properly for one or the other.’</w:t>
+              <w:t>‘...allowing us to take an alternative route into carrying out any </w:t>
+            </w:r>
+            <w:proofErr w:type="gramStart"/>
+            <w:r>
+              <w:rPr>
+                <w:rStyle w:val="normaltextrun"/>
+                <w:rFonts w:ascii="Calibri" w:hAnsi="Calibri" w:cs="Calibri"/>
+                <w:i/>
+                <w:iCs/>
+                <w:color w:val="000000"/>
+                <w:shd w:val="clear" w:color="auto" w:fill="FFFFFF"/>
+              </w:rPr>
+              <w:t>calculations;</w:t>
+            </w:r>
+            <w:proofErr w:type="gramEnd"/>
+            <w:r>
+              <w:rPr>
+                <w:rStyle w:val="normaltextrun"/>
+                <w:rFonts w:ascii="Calibri" w:hAnsi="Calibri" w:cs="Calibri"/>
+                <w:i/>
+                <w:iCs/>
+                <w:color w:val="000000"/>
+                <w:shd w:val="clear" w:color="auto" w:fill="FFFFFF"/>
+              </w:rPr>
+              <w:t> which can be useful if we can’t ideally set things up properly for one or the other.’</w:t>
             </w:r>
           </w:p>
         </w:tc>
@@ -1921,7 +1980,6 @@
               <w:jc w:val="center"/>
             </w:pPr>
             <w:r>
-              <w:lastRenderedPageBreak/>
               <w:t>14</w:t>
             </w:r>
           </w:p>
@@ -2193,21 +2251,7 @@
                 <w:b/>
                 <w:bCs/>
               </w:rPr>
-              <w:t xml:space="preserve">Fade all out except gauss law of </w:t>
-            </w:r>
-            <w:r>
-              <w:rPr>
-                <w:b/>
-                <w:bCs/>
-              </w:rPr>
-              <w:t>magnetic</w:t>
-            </w:r>
-            <w:r>
-              <w:rPr>
-                <w:b/>
-                <w:bCs/>
-              </w:rPr>
-              <w:t xml:space="preserve"> fields</w:t>
+              <w:t>Fade all out except gauss law of magnetic fields</w:t>
             </w:r>
           </w:p>
           <w:p>
@@ -2286,14 +2330,7 @@
                 <w:b/>
                 <w:bCs/>
               </w:rPr>
-              <w:t xml:space="preserve">Fade all out except </w:t>
-            </w:r>
-            <w:r>
-              <w:rPr>
-                <w:b/>
-                <w:bCs/>
-              </w:rPr>
-              <w:t>faraday law</w:t>
+              <w:t>Fade all out except faraday law</w:t>
             </w:r>
           </w:p>
           <w:p>
@@ -2313,8 +2350,13 @@
             <w:pPr>
               <w:jc w:val="center"/>
             </w:pPr>
-            <w:r>
-              <w:t xml:space="preserve">Faraday’s </w:t>
+            <w:proofErr w:type="gramStart"/>
+            <w:r>
+              <w:t>Faraday’s</w:t>
+            </w:r>
+            <w:proofErr w:type="gramEnd"/>
+            <w:r>
+              <w:t xml:space="preserve"> </w:t>
             </w:r>
             <w:r>
               <w:t>says a changing magnetic field produces an electric field</w:t>
@@ -2365,14 +2407,7 @@
                 <w:b/>
                 <w:bCs/>
               </w:rPr>
-              <w:t xml:space="preserve">Fade all out except </w:t>
-            </w:r>
-            <w:r>
-              <w:rPr>
-                <w:b/>
-                <w:bCs/>
-              </w:rPr>
-              <w:t>ampere maxwell law</w:t>
+              <w:t>Fade all out except ampere maxwell law</w:t>
             </w:r>
           </w:p>
           <w:p>
@@ -2508,7 +2543,6 @@
                 <w:sz w:val="21"/>
                 <w:szCs w:val="21"/>
               </w:rPr>
-              <w:lastRenderedPageBreak/>
               <w:t>‘Maxwell didn't invent all these</w:t>
             </w:r>
             <w:r>
@@ -2562,7 +2596,6 @@
               <w:jc w:val="center"/>
             </w:pPr>
             <w:r>
-              <w:lastRenderedPageBreak/>
               <w:t>25s</w:t>
             </w:r>
           </w:p>
@@ -2597,8 +2630,21 @@
         </w:rPr>
         <w:annotationRef/>
       </w:r>
+      <w:proofErr w:type="spellStart"/>
       <w:r>
-        <w:t>Kinda redundant in terms of story telling as we mention it below too, and would make more sense for this line to not exist</w:t>
+        <w:t>Kinda</w:t>
+      </w:r>
+      <w:proofErr w:type="spellEnd"/>
+      <w:r>
+        <w:t xml:space="preserve"> redundant in terms of </w:t>
+      </w:r>
+      <w:proofErr w:type="spellStart"/>
+      <w:r>
+        <w:t>story telling</w:t>
+      </w:r>
+      <w:proofErr w:type="spellEnd"/>
+      <w:r>
+        <w:t xml:space="preserve"> as we mention it below too, and would make more sense for this line to not exist</w:t>
       </w:r>
     </w:p>
   </w:comment>
@@ -2614,7 +2660,15 @@
         <w:annotationRef/>
       </w:r>
       <w:r>
-        <w:t>If you have any ideas for this lemme know</w:t>
+        <w:t xml:space="preserve">If you have any ideas for this </w:t>
+      </w:r>
+      <w:proofErr w:type="spellStart"/>
+      <w:r>
+        <w:t>lemme</w:t>
+      </w:r>
+      <w:proofErr w:type="spellEnd"/>
+      <w:r>
+        <w:t xml:space="preserve"> know</w:t>
       </w:r>
     </w:p>
   </w:comment>
@@ -2646,7 +2700,23 @@
         <w:annotationRef/>
       </w:r>
       <w:r>
-        <w:t>Unsure of how to do this one. Since manim does def have limitions. Would have to take it into photoshop for something like that but would end up being tedious</w:t>
+        <w:t xml:space="preserve">Unsure of how to do this one. Since </w:t>
+      </w:r>
+      <w:proofErr w:type="spellStart"/>
+      <w:r>
+        <w:t>manim</w:t>
+      </w:r>
+      <w:proofErr w:type="spellEnd"/>
+      <w:r>
+        <w:t xml:space="preserve"> does def have </w:t>
+      </w:r>
+      <w:proofErr w:type="spellStart"/>
+      <w:r>
+        <w:t>limitions</w:t>
+      </w:r>
+      <w:proofErr w:type="spellEnd"/>
+      <w:r>
+        <w:t>. Would have to take it into photoshop for something like that but would end up being tedious</w:t>
       </w:r>
     </w:p>
   </w:comment>
@@ -2662,7 +2732,15 @@
         <w:annotationRef/>
       </w:r>
       <w:r>
-        <w:t>Just 2 circles with b.dl and \curl B</w:t>
+        <w:t xml:space="preserve">Just 2 circles with </w:t>
+      </w:r>
+      <w:proofErr w:type="spellStart"/>
+      <w:r>
+        <w:t>b.dl</w:t>
+      </w:r>
+      <w:proofErr w:type="spellEnd"/>
+      <w:r>
+        <w:t xml:space="preserve"> and \curl B</w:t>
       </w:r>
     </w:p>
   </w:comment>
@@ -2678,7 +2756,15 @@
         <w:annotationRef/>
       </w:r>
       <w:r>
-        <w:t>Maybe could make the segment longer by obsessing bout beards a bit more</w:t>
+        <w:t xml:space="preserve">Maybe could make the segment longer by obsessing </w:t>
+      </w:r>
+      <w:proofErr w:type="spellStart"/>
+      <w:r>
+        <w:t>bout</w:t>
+      </w:r>
+      <w:proofErr w:type="spellEnd"/>
+      <w:r>
+        <w:t xml:space="preserve"> beards a bit more</w:t>
       </w:r>
     </w:p>
   </w:comment>

</xml_diff>